<commit_message>
Added link to content understanding
</commit_message>
<xml_diff>
--- a/Deployment/docs/Copilot-AI-Pattern-Mortgage-Advisor-Solution.docx
+++ b/Deployment/docs/Copilot-AI-Pattern-Mortgage-Advisor-Solution.docx
@@ -678,14 +678,43 @@
         <w:t xml:space="preserve"> Possibly leveraging the new</w:t>
       </w:r>
       <w:r>
-        <w:t xml:space="preserve"> services ‘Understand content services’ (Preview</w:t>
-      </w:r>
-      <w:r>
-        <w:t xml:space="preserve">). </w:t>
+        <w:t xml:space="preserve"> services </w:t>
+      </w:r>
+      <w:r>
+        <w:t>“</w:t>
+      </w:r>
+      <w:r>
+        <w:t>Understand content services</w:t>
       </w:r>
       <w:r>
         <w:t xml:space="preserve"> </w:t>
       </w:r>
+      <w:r>
+        <w:t>(Preview</w:t>
+      </w:r>
+      <w:r>
+        <w:t>)</w:t>
+      </w:r>
+      <w:r>
+        <w:t>”:</w:t>
+      </w:r>
+      <w:r>
+        <w:t xml:space="preserve"> </w:t>
+      </w:r>
+      <w:hyperlink r:id="rId7" w:history="1">
+        <w:r>
+          <w:rPr>
+            <w:rStyle w:val="Hyperlink"/>
+          </w:rPr>
+          <w:t>Announcing Azure AI Content Understanding: Transforming Multimodal Data into Insights | Microsoft Community Hub</w:t>
+        </w:r>
+      </w:hyperlink>
+    </w:p>
+    <w:p>
+      <w:pPr>
+        <w:pStyle w:val="ListParagraph"/>
+        <w:ind w:left="1080"/>
+      </w:pPr>
     </w:p>
     <w:p>
       <w:pPr>
@@ -1116,6 +1145,7 @@
               <w:ind w:left="0"/>
             </w:pPr>
             <w:r>
+              <w:lastRenderedPageBreak/>
               <w:t xml:space="preserve">Risk Assessment </w:t>
             </w:r>
             <w:r>
@@ -1311,7 +1341,7 @@
     </w:tbl>
     <w:p/>
     <w:sectPr>
-      <w:footerReference w:type="default" r:id="rId7"/>
+      <w:footerReference w:type="default" r:id="rId8"/>
       <w:pgSz w:w="12240" w:h="15840"/>
       <w:pgMar w:top="1440" w:right="1440" w:bottom="1440" w:left="1440" w:header="720" w:footer="720" w:gutter="0"/>
       <w:cols w:space="720"/>
@@ -2649,7 +2679,6 @@
   <w:style w:type="character" w:default="1" w:styleId="DefaultParagraphFont">
     <w:name w:val="Default Paragraph Font"/>
     <w:uiPriority w:val="1"/>
-    <w:semiHidden/>
     <w:unhideWhenUsed/>
   </w:style>
   <w:style w:type="table" w:default="1" w:styleId="TableNormal">

</xml_diff>